<commit_message>
dashboard for showing sensor data
</commit_message>
<xml_diff>
--- a/Final_Project_Designing_IoT_system/report.docx
+++ b/Final_Project_Designing_IoT_system/report.docx
@@ -3,14 +3,17 @@
 <w:document xmlns:wpc="http://schemas.microsoft.com/office/word/2010/wordprocessingCanvas" xmlns:cx="http://schemas.microsoft.com/office/drawing/2014/chartex" xmlns:cx1="http://schemas.microsoft.com/office/drawing/2015/9/8/chartex" xmlns:cx2="http://schemas.microsoft.com/office/drawing/2015/10/21/chartex" xmlns:cx3="http://schemas.microsoft.com/office/drawing/2016/5/9/chartex" xmlns:cx4="http://schemas.microsoft.com/office/drawing/2016/5/10/chartex" xmlns:cx5="http://schemas.microsoft.com/office/drawing/2016/5/11/chartex" xmlns:cx6="http://schemas.microsoft.com/office/drawing/2016/5/12/chartex" xmlns:cx7="http://schemas.microsoft.com/office/drawing/2016/5/13/chartex" xmlns:cx8="http://schemas.microsoft.com/office/drawing/2016/5/14/chartex" xmlns:mc="http://schemas.openxmlformats.org/markup-compatibility/2006" xmlns:aink="http://schemas.microsoft.com/office/drawing/2016/ink" xmlns:am3d="http://schemas.microsoft.com/office/drawing/2017/model3d" xmlns:o="urn:schemas-microsoft-com:office:office" xmlns:r="http://schemas.openxmlformats.org/officeDocument/2006/relationships" xmlns:m="http://schemas.openxmlformats.org/officeDocument/2006/math" xmlns:v="urn:schemas-microsoft-com:vml" xmlns:wp14="http://schemas.microsoft.com/office/word/2010/wordprocessingDrawing" xmlns:wp="http://schemas.openxmlformats.org/drawingml/2006/wordprocessingDrawing" xmlns:w10="urn:schemas-microsoft-com:office:word" xmlns:w="http://schemas.openxmlformats.org/wordprocessingml/2006/main" xmlns:w14="http://schemas.microsoft.com/office/word/2010/wordml" xmlns:w15="http://schemas.microsoft.com/office/word/2012/wordml" xmlns:w16cex="http://schemas.microsoft.com/office/word/2018/wordml/cex" xmlns:w16cid="http://schemas.microsoft.com/office/word/2016/wordml/cid" xmlns:w16="http://schemas.microsoft.com/office/word/2018/wordml" xmlns:w16se="http://schemas.microsoft.com/office/word/2015/wordml/symex" xmlns:wpg="http://schemas.microsoft.com/office/word/2010/wordprocessingGroup" xmlns:wpi="http://schemas.microsoft.com/office/word/2010/wordprocessingInk" xmlns:wne="http://schemas.microsoft.com/office/word/2006/wordml" xmlns:wps="http://schemas.microsoft.com/office/word/2010/wordprocessingShape" mc:Ignorable="w14 w15 w16se w16cid w16 w16cex wp14">
   <w:body>
     <w:p>
+      <w:pPr>
+        <w:keepNext/>
+      </w:pPr>
       <w:r>
         <w:rPr>
           <w:noProof/>
         </w:rPr>
         <w:drawing>
-          <wp:inline distT="0" distB="0" distL="0" distR="0" wp14:anchorId="4B53C4D6" wp14:editId="61D10B30">
-            <wp:extent cx="5943600" cy="3021330"/>
-            <wp:effectExtent l="0" t="0" r="0" b="7620"/>
+          <wp:inline distT="0" distB="0" distL="0" distR="0" wp14:anchorId="32231AB8" wp14:editId="5DBB0279">
+            <wp:extent cx="5943600" cy="3155950"/>
+            <wp:effectExtent l="0" t="0" r="0" b="6350"/>
             <wp:docPr id="1" name="Picture 1"/>
             <wp:cNvGraphicFramePr>
               <a:graphicFrameLocks xmlns:a="http://schemas.openxmlformats.org/drawingml/2006/main" noChangeAspect="1"/>
@@ -31,7 +34,285 @@
                   <pic:spPr>
                     <a:xfrm>
                       <a:off x="0" y="0"/>
-                      <a:ext cx="5943600" cy="3021330"/>
+                      <a:ext cx="5943600" cy="3155950"/>
+                    </a:xfrm>
+                    <a:prstGeom prst="rect">
+                      <a:avLst/>
+                    </a:prstGeom>
+                  </pic:spPr>
+                </pic:pic>
+              </a:graphicData>
+            </a:graphic>
+          </wp:inline>
+        </w:drawing>
+      </w:r>
+    </w:p>
+    <w:p>
+      <w:pPr>
+        <w:pStyle w:val="Caption"/>
+      </w:pPr>
+      <w:r>
+        <w:t xml:space="preserve">Figure </w:t>
+      </w:r>
+      <w:fldSimple w:instr=" SEQ Figure \* ARABIC ">
+        <w:r>
+          <w:rPr>
+            <w:noProof/>
+          </w:rPr>
+          <w:t>1</w:t>
+        </w:r>
+      </w:fldSimple>
+      <w:r>
+        <w:t>: MQTT server</w:t>
+      </w:r>
+    </w:p>
+    <w:p/>
+    <w:p>
+      <w:pPr>
+        <w:keepNext/>
+      </w:pPr>
+      <w:r>
+        <w:rPr>
+          <w:noProof/>
+        </w:rPr>
+        <w:drawing>
+          <wp:inline distT="0" distB="0" distL="0" distR="0" wp14:anchorId="08C8E572" wp14:editId="6C8EF42B">
+            <wp:extent cx="5943600" cy="3758565"/>
+            <wp:effectExtent l="0" t="0" r="0" b="0"/>
+            <wp:docPr id="2" name="Picture 2"/>
+            <wp:cNvGraphicFramePr>
+              <a:graphicFrameLocks xmlns:a="http://schemas.openxmlformats.org/drawingml/2006/main" noChangeAspect="1"/>
+            </wp:cNvGraphicFramePr>
+            <a:graphic xmlns:a="http://schemas.openxmlformats.org/drawingml/2006/main">
+              <a:graphicData uri="http://schemas.openxmlformats.org/drawingml/2006/picture">
+                <pic:pic xmlns:pic="http://schemas.openxmlformats.org/drawingml/2006/picture">
+                  <pic:nvPicPr>
+                    <pic:cNvPr id="1" name=""/>
+                    <pic:cNvPicPr/>
+                  </pic:nvPicPr>
+                  <pic:blipFill>
+                    <a:blip r:embed="rId5"/>
+                    <a:stretch>
+                      <a:fillRect/>
+                    </a:stretch>
+                  </pic:blipFill>
+                  <pic:spPr>
+                    <a:xfrm>
+                      <a:off x="0" y="0"/>
+                      <a:ext cx="5943600" cy="3758565"/>
+                    </a:xfrm>
+                    <a:prstGeom prst="rect">
+                      <a:avLst/>
+                    </a:prstGeom>
+                  </pic:spPr>
+                </pic:pic>
+              </a:graphicData>
+            </a:graphic>
+          </wp:inline>
+        </w:drawing>
+      </w:r>
+    </w:p>
+    <w:p>
+      <w:pPr>
+        <w:pStyle w:val="Caption"/>
+      </w:pPr>
+      <w:r>
+        <w:t xml:space="preserve">Figure </w:t>
+      </w:r>
+      <w:fldSimple w:instr=" SEQ Figure \* ARABIC ">
+        <w:r>
+          <w:rPr>
+            <w:noProof/>
+          </w:rPr>
+          <w:t>2</w:t>
+        </w:r>
+      </w:fldSimple>
+      <w:r>
+        <w:t>: Data Generator</w:t>
+      </w:r>
+    </w:p>
+    <w:p>
+      <w:pPr>
+        <w:keepNext/>
+      </w:pPr>
+      <w:r>
+        <w:rPr>
+          <w:noProof/>
+        </w:rPr>
+        <w:lastRenderedPageBreak/>
+        <w:drawing>
+          <wp:inline distT="0" distB="0" distL="0" distR="0" wp14:anchorId="06422044" wp14:editId="00717D47">
+            <wp:extent cx="5943600" cy="3832860"/>
+            <wp:effectExtent l="0" t="0" r="0" b="0"/>
+            <wp:docPr id="3" name="Picture 3"/>
+            <wp:cNvGraphicFramePr>
+              <a:graphicFrameLocks xmlns:a="http://schemas.openxmlformats.org/drawingml/2006/main" noChangeAspect="1"/>
+            </wp:cNvGraphicFramePr>
+            <a:graphic xmlns:a="http://schemas.openxmlformats.org/drawingml/2006/main">
+              <a:graphicData uri="http://schemas.openxmlformats.org/drawingml/2006/picture">
+                <pic:pic xmlns:pic="http://schemas.openxmlformats.org/drawingml/2006/picture">
+                  <pic:nvPicPr>
+                    <pic:cNvPr id="1" name=""/>
+                    <pic:cNvPicPr/>
+                  </pic:nvPicPr>
+                  <pic:blipFill>
+                    <a:blip r:embed="rId6"/>
+                    <a:stretch>
+                      <a:fillRect/>
+                    </a:stretch>
+                  </pic:blipFill>
+                  <pic:spPr>
+                    <a:xfrm>
+                      <a:off x="0" y="0"/>
+                      <a:ext cx="5943600" cy="3832860"/>
+                    </a:xfrm>
+                    <a:prstGeom prst="rect">
+                      <a:avLst/>
+                    </a:prstGeom>
+                  </pic:spPr>
+                </pic:pic>
+              </a:graphicData>
+            </a:graphic>
+          </wp:inline>
+        </w:drawing>
+      </w:r>
+    </w:p>
+    <w:p>
+      <w:pPr>
+        <w:pStyle w:val="Caption"/>
+      </w:pPr>
+      <w:r>
+        <w:t xml:space="preserve">Figure </w:t>
+      </w:r>
+      <w:fldSimple w:instr=" SEQ Figure \* ARABIC ">
+        <w:r>
+          <w:rPr>
+            <w:noProof/>
+          </w:rPr>
+          <w:t>3</w:t>
+        </w:r>
+      </w:fldSimple>
+      <w:r>
+        <w:t>: Subscriber</w:t>
+      </w:r>
+    </w:p>
+    <w:p/>
+    <w:p>
+      <w:r>
+        <w:rPr>
+          <w:noProof/>
+        </w:rPr>
+        <w:drawing>
+          <wp:inline distT="0" distB="0" distL="0" distR="0" wp14:anchorId="1745B8FF" wp14:editId="1F8F9F9B">
+            <wp:extent cx="5943600" cy="3338830"/>
+            <wp:effectExtent l="0" t="0" r="0" b="0"/>
+            <wp:docPr id="4" name="Picture 4"/>
+            <wp:cNvGraphicFramePr>
+              <a:graphicFrameLocks xmlns:a="http://schemas.openxmlformats.org/drawingml/2006/main" noChangeAspect="1"/>
+            </wp:cNvGraphicFramePr>
+            <a:graphic xmlns:a="http://schemas.openxmlformats.org/drawingml/2006/main">
+              <a:graphicData uri="http://schemas.openxmlformats.org/drawingml/2006/picture">
+                <pic:pic xmlns:pic="http://schemas.openxmlformats.org/drawingml/2006/picture">
+                  <pic:nvPicPr>
+                    <pic:cNvPr id="1" name=""/>
+                    <pic:cNvPicPr/>
+                  </pic:nvPicPr>
+                  <pic:blipFill>
+                    <a:blip r:embed="rId7"/>
+                    <a:stretch>
+                      <a:fillRect/>
+                    </a:stretch>
+                  </pic:blipFill>
+                  <pic:spPr>
+                    <a:xfrm>
+                      <a:off x="0" y="0"/>
+                      <a:ext cx="5943600" cy="3338830"/>
+                    </a:xfrm>
+                    <a:prstGeom prst="rect">
+                      <a:avLst/>
+                    </a:prstGeom>
+                  </pic:spPr>
+                </pic:pic>
+              </a:graphicData>
+            </a:graphic>
+          </wp:inline>
+        </w:drawing>
+      </w:r>
+    </w:p>
+    <w:p>
+      <w:r>
+        <w:rPr>
+          <w:noProof/>
+        </w:rPr>
+        <w:lastRenderedPageBreak/>
+        <w:drawing>
+          <wp:inline distT="0" distB="0" distL="0" distR="0" wp14:anchorId="1646FAC9" wp14:editId="0EBB6E2D">
+            <wp:extent cx="5943600" cy="3366135"/>
+            <wp:effectExtent l="0" t="0" r="0" b="5715"/>
+            <wp:docPr id="5" name="Picture 5"/>
+            <wp:cNvGraphicFramePr>
+              <a:graphicFrameLocks xmlns:a="http://schemas.openxmlformats.org/drawingml/2006/main" noChangeAspect="1"/>
+            </wp:cNvGraphicFramePr>
+            <a:graphic xmlns:a="http://schemas.openxmlformats.org/drawingml/2006/main">
+              <a:graphicData uri="http://schemas.openxmlformats.org/drawingml/2006/picture">
+                <pic:pic xmlns:pic="http://schemas.openxmlformats.org/drawingml/2006/picture">
+                  <pic:nvPicPr>
+                    <pic:cNvPr id="1" name=""/>
+                    <pic:cNvPicPr/>
+                  </pic:nvPicPr>
+                  <pic:blipFill>
+                    <a:blip r:embed="rId8"/>
+                    <a:stretch>
+                      <a:fillRect/>
+                    </a:stretch>
+                  </pic:blipFill>
+                  <pic:spPr>
+                    <a:xfrm>
+                      <a:off x="0" y="0"/>
+                      <a:ext cx="5943600" cy="3366135"/>
+                    </a:xfrm>
+                    <a:prstGeom prst="rect">
+                      <a:avLst/>
+                    </a:prstGeom>
+                  </pic:spPr>
+                </pic:pic>
+              </a:graphicData>
+            </a:graphic>
+          </wp:inline>
+        </w:drawing>
+      </w:r>
+    </w:p>
+    <w:p/>
+    <w:p>
+      <w:r>
+        <w:rPr>
+          <w:noProof/>
+        </w:rPr>
+        <w:drawing>
+          <wp:inline distT="0" distB="0" distL="0" distR="0" wp14:anchorId="0538E9A1" wp14:editId="0EF53DCF">
+            <wp:extent cx="5943600" cy="3018790"/>
+            <wp:effectExtent l="0" t="0" r="0" b="0"/>
+            <wp:docPr id="6" name="Picture 6"/>
+            <wp:cNvGraphicFramePr>
+              <a:graphicFrameLocks xmlns:a="http://schemas.openxmlformats.org/drawingml/2006/main" noChangeAspect="1"/>
+            </wp:cNvGraphicFramePr>
+            <a:graphic xmlns:a="http://schemas.openxmlformats.org/drawingml/2006/main">
+              <a:graphicData uri="http://schemas.openxmlformats.org/drawingml/2006/picture">
+                <pic:pic xmlns:pic="http://schemas.openxmlformats.org/drawingml/2006/picture">
+                  <pic:nvPicPr>
+                    <pic:cNvPr id="1" name=""/>
+                    <pic:cNvPicPr/>
+                  </pic:nvPicPr>
+                  <pic:blipFill>
+                    <a:blip r:embed="rId9"/>
+                    <a:stretch>
+                      <a:fillRect/>
+                    </a:stretch>
+                  </pic:blipFill>
+                  <pic:spPr>
+                    <a:xfrm>
+                      <a:off x="0" y="0"/>
+                      <a:ext cx="5943600" cy="3018790"/>
                     </a:xfrm>
                     <a:prstGeom prst="rect">
                       <a:avLst/>
@@ -480,6 +761,25 @@
     <w:semiHidden/>
     <w:unhideWhenUsed/>
   </w:style>
+  <w:style w:type="paragraph" w:styleId="Caption">
+    <w:name w:val="caption"/>
+    <w:basedOn w:val="Normal"/>
+    <w:next w:val="Normal"/>
+    <w:uiPriority w:val="35"/>
+    <w:unhideWhenUsed/>
+    <w:qFormat/>
+    <w:rsid w:val="0035003A"/>
+    <w:pPr>
+      <w:spacing w:after="200" w:line="240" w:lineRule="auto"/>
+    </w:pPr>
+    <w:rPr>
+      <w:i/>
+      <w:iCs/>
+      <w:color w:val="44546A" w:themeColor="text2"/>
+      <w:sz w:val="18"/>
+      <w:szCs w:val="18"/>
+    </w:rPr>
+  </w:style>
 </w:styles>
 </file>
 

</xml_diff>

<commit_message>
generated new data using new db structure
</commit_message>
<xml_diff>
--- a/Final_Project_Designing_IoT_system/report.docx
+++ b/Final_Project_Designing_IoT_system/report.docx
@@ -54,14 +54,27 @@
       <w:r>
         <w:t xml:space="preserve">Figure </w:t>
       </w:r>
-      <w:fldSimple w:instr=" SEQ Figure \* ARABIC ">
-        <w:r>
-          <w:rPr>
-            <w:noProof/>
-          </w:rPr>
-          <w:t>1</w:t>
-        </w:r>
-      </w:fldSimple>
+      <w:r>
+        <w:fldChar w:fldCharType="begin"/>
+      </w:r>
+      <w:r>
+        <w:instrText xml:space="preserve"> SEQ Figure \* ARABIC </w:instrText>
+      </w:r>
+      <w:r>
+        <w:fldChar w:fldCharType="separate"/>
+      </w:r>
+      <w:r>
+        <w:rPr>
+          <w:noProof/>
+        </w:rPr>
+        <w:t>1</w:t>
+      </w:r>
+      <w:r>
+        <w:rPr>
+          <w:noProof/>
+        </w:rPr>
+        <w:fldChar w:fldCharType="end"/>
+      </w:r>
       <w:r>
         <w:t>: MQTT server</w:t>
       </w:r>
@@ -119,14 +132,27 @@
       <w:r>
         <w:t xml:space="preserve">Figure </w:t>
       </w:r>
-      <w:fldSimple w:instr=" SEQ Figure \* ARABIC ">
-        <w:r>
-          <w:rPr>
-            <w:noProof/>
-          </w:rPr>
-          <w:t>2</w:t>
-        </w:r>
-      </w:fldSimple>
+      <w:r>
+        <w:fldChar w:fldCharType="begin"/>
+      </w:r>
+      <w:r>
+        <w:instrText xml:space="preserve"> SEQ Figure \* ARABIC </w:instrText>
+      </w:r>
+      <w:r>
+        <w:fldChar w:fldCharType="separate"/>
+      </w:r>
+      <w:r>
+        <w:rPr>
+          <w:noProof/>
+        </w:rPr>
+        <w:t>2</w:t>
+      </w:r>
+      <w:r>
+        <w:rPr>
+          <w:noProof/>
+        </w:rPr>
+        <w:fldChar w:fldCharType="end"/>
+      </w:r>
       <w:r>
         <w:t>: Data Generator</w:t>
       </w:r>
@@ -184,14 +210,27 @@
       <w:r>
         <w:t xml:space="preserve">Figure </w:t>
       </w:r>
-      <w:fldSimple w:instr=" SEQ Figure \* ARABIC ">
-        <w:r>
-          <w:rPr>
-            <w:noProof/>
-          </w:rPr>
-          <w:t>3</w:t>
-        </w:r>
-      </w:fldSimple>
+      <w:r>
+        <w:fldChar w:fldCharType="begin"/>
+      </w:r>
+      <w:r>
+        <w:instrText xml:space="preserve"> SEQ Figure \* ARABIC </w:instrText>
+      </w:r>
+      <w:r>
+        <w:fldChar w:fldCharType="separate"/>
+      </w:r>
+      <w:r>
+        <w:rPr>
+          <w:noProof/>
+        </w:rPr>
+        <w:t>3</w:t>
+      </w:r>
+      <w:r>
+        <w:rPr>
+          <w:noProof/>
+        </w:rPr>
+        <w:fldChar w:fldCharType="end"/>
+      </w:r>
       <w:r>
         <w:t>: Subscriber</w:t>
       </w:r>
@@ -313,6 +352,228 @@
                     <a:xfrm>
                       <a:off x="0" y="0"/>
                       <a:ext cx="5943600" cy="3018790"/>
+                    </a:xfrm>
+                    <a:prstGeom prst="rect">
+                      <a:avLst/>
+                    </a:prstGeom>
+                  </pic:spPr>
+                </pic:pic>
+              </a:graphicData>
+            </a:graphic>
+          </wp:inline>
+        </w:drawing>
+      </w:r>
+    </w:p>
+    <w:p>
+      <w:r>
+        <w:rPr>
+          <w:noProof/>
+        </w:rPr>
+        <w:lastRenderedPageBreak/>
+        <w:drawing>
+          <wp:inline distT="0" distB="0" distL="0" distR="0" wp14:anchorId="3CD71169" wp14:editId="44306F77">
+            <wp:extent cx="5943600" cy="3006090"/>
+            <wp:effectExtent l="0" t="0" r="0" b="3810"/>
+            <wp:docPr id="7" name="Picture 7"/>
+            <wp:cNvGraphicFramePr>
+              <a:graphicFrameLocks xmlns:a="http://schemas.openxmlformats.org/drawingml/2006/main" noChangeAspect="1"/>
+            </wp:cNvGraphicFramePr>
+            <a:graphic xmlns:a="http://schemas.openxmlformats.org/drawingml/2006/main">
+              <a:graphicData uri="http://schemas.openxmlformats.org/drawingml/2006/picture">
+                <pic:pic xmlns:pic="http://schemas.openxmlformats.org/drawingml/2006/picture">
+                  <pic:nvPicPr>
+                    <pic:cNvPr id="1" name=""/>
+                    <pic:cNvPicPr/>
+                  </pic:nvPicPr>
+                  <pic:blipFill>
+                    <a:blip r:embed="rId10"/>
+                    <a:stretch>
+                      <a:fillRect/>
+                    </a:stretch>
+                  </pic:blipFill>
+                  <pic:spPr>
+                    <a:xfrm>
+                      <a:off x="0" y="0"/>
+                      <a:ext cx="5943600" cy="3006090"/>
+                    </a:xfrm>
+                    <a:prstGeom prst="rect">
+                      <a:avLst/>
+                    </a:prstGeom>
+                  </pic:spPr>
+                </pic:pic>
+              </a:graphicData>
+            </a:graphic>
+          </wp:inline>
+        </w:drawing>
+      </w:r>
+    </w:p>
+    <w:p/>
+    <w:p>
+      <w:r>
+        <w:rPr>
+          <w:noProof/>
+        </w:rPr>
+        <w:drawing>
+          <wp:inline distT="0" distB="0" distL="0" distR="0" wp14:anchorId="5BD9B2D6" wp14:editId="2F4B4B75">
+            <wp:extent cx="5943600" cy="2948305"/>
+            <wp:effectExtent l="0" t="0" r="0" b="4445"/>
+            <wp:docPr id="8" name="Picture 8"/>
+            <wp:cNvGraphicFramePr>
+              <a:graphicFrameLocks xmlns:a="http://schemas.openxmlformats.org/drawingml/2006/main" noChangeAspect="1"/>
+            </wp:cNvGraphicFramePr>
+            <a:graphic xmlns:a="http://schemas.openxmlformats.org/drawingml/2006/main">
+              <a:graphicData uri="http://schemas.openxmlformats.org/drawingml/2006/picture">
+                <pic:pic xmlns:pic="http://schemas.openxmlformats.org/drawingml/2006/picture">
+                  <pic:nvPicPr>
+                    <pic:cNvPr id="1" name=""/>
+                    <pic:cNvPicPr/>
+                  </pic:nvPicPr>
+                  <pic:blipFill>
+                    <a:blip r:embed="rId11"/>
+                    <a:stretch>
+                      <a:fillRect/>
+                    </a:stretch>
+                  </pic:blipFill>
+                  <pic:spPr>
+                    <a:xfrm>
+                      <a:off x="0" y="0"/>
+                      <a:ext cx="5943600" cy="2948305"/>
+                    </a:xfrm>
+                    <a:prstGeom prst="rect">
+                      <a:avLst/>
+                    </a:prstGeom>
+                  </pic:spPr>
+                </pic:pic>
+              </a:graphicData>
+            </a:graphic>
+          </wp:inline>
+        </w:drawing>
+      </w:r>
+    </w:p>
+    <w:p/>
+    <w:p>
+      <w:r>
+        <w:rPr>
+          <w:noProof/>
+        </w:rPr>
+        <w:lastRenderedPageBreak/>
+        <w:drawing>
+          <wp:inline distT="0" distB="0" distL="0" distR="0" wp14:anchorId="1CE7199F" wp14:editId="308B24DB">
+            <wp:extent cx="4483100" cy="2013585"/>
+            <wp:effectExtent l="0" t="0" r="0" b="5715"/>
+            <wp:docPr id="9" name="Picture 9"/>
+            <wp:cNvGraphicFramePr>
+              <a:graphicFrameLocks xmlns:a="http://schemas.openxmlformats.org/drawingml/2006/main" noChangeAspect="1"/>
+            </wp:cNvGraphicFramePr>
+            <a:graphic xmlns:a="http://schemas.openxmlformats.org/drawingml/2006/main">
+              <a:graphicData uri="http://schemas.openxmlformats.org/drawingml/2006/picture">
+                <pic:pic xmlns:pic="http://schemas.openxmlformats.org/drawingml/2006/picture">
+                  <pic:nvPicPr>
+                    <pic:cNvPr id="1" name=""/>
+                    <pic:cNvPicPr/>
+                  </pic:nvPicPr>
+                  <pic:blipFill rotWithShape="1">
+                    <a:blip r:embed="rId12"/>
+                    <a:srcRect r="24573"/>
+                    <a:stretch/>
+                  </pic:blipFill>
+                  <pic:spPr bwMode="auto">
+                    <a:xfrm>
+                      <a:off x="0" y="0"/>
+                      <a:ext cx="4483100" cy="2013585"/>
+                    </a:xfrm>
+                    <a:prstGeom prst="rect">
+                      <a:avLst/>
+                    </a:prstGeom>
+                    <a:ln>
+                      <a:noFill/>
+                    </a:ln>
+                    <a:extLst>
+                      <a:ext uri="{53640926-AAD7-44D8-BBD7-CCE9431645EC}">
+                        <a14:shadowObscured xmlns:a14="http://schemas.microsoft.com/office/drawing/2010/main"/>
+                      </a:ext>
+                    </a:extLst>
+                  </pic:spPr>
+                </pic:pic>
+              </a:graphicData>
+            </a:graphic>
+          </wp:inline>
+        </w:drawing>
+      </w:r>
+    </w:p>
+    <w:p>
+      <w:r>
+        <w:rPr>
+          <w:noProof/>
+        </w:rPr>
+        <w:drawing>
+          <wp:inline distT="0" distB="0" distL="0" distR="0" wp14:anchorId="5858E856" wp14:editId="3D87AD9E">
+            <wp:extent cx="5943600" cy="2780665"/>
+            <wp:effectExtent l="0" t="0" r="0" b="635"/>
+            <wp:docPr id="10" name="Picture 10"/>
+            <wp:cNvGraphicFramePr>
+              <a:graphicFrameLocks xmlns:a="http://schemas.openxmlformats.org/drawingml/2006/main" noChangeAspect="1"/>
+            </wp:cNvGraphicFramePr>
+            <a:graphic xmlns:a="http://schemas.openxmlformats.org/drawingml/2006/main">
+              <a:graphicData uri="http://schemas.openxmlformats.org/drawingml/2006/picture">
+                <pic:pic xmlns:pic="http://schemas.openxmlformats.org/drawingml/2006/picture">
+                  <pic:nvPicPr>
+                    <pic:cNvPr id="1" name=""/>
+                    <pic:cNvPicPr/>
+                  </pic:nvPicPr>
+                  <pic:blipFill>
+                    <a:blip r:embed="rId13"/>
+                    <a:stretch>
+                      <a:fillRect/>
+                    </a:stretch>
+                  </pic:blipFill>
+                  <pic:spPr>
+                    <a:xfrm>
+                      <a:off x="0" y="0"/>
+                      <a:ext cx="5943600" cy="2780665"/>
+                    </a:xfrm>
+                    <a:prstGeom prst="rect">
+                      <a:avLst/>
+                    </a:prstGeom>
+                  </pic:spPr>
+                </pic:pic>
+              </a:graphicData>
+            </a:graphic>
+          </wp:inline>
+        </w:drawing>
+      </w:r>
+    </w:p>
+    <w:p>
+      <w:r>
+        <w:rPr>
+          <w:noProof/>
+        </w:rPr>
+        <w:lastRenderedPageBreak/>
+        <w:drawing>
+          <wp:inline distT="0" distB="0" distL="0" distR="0" wp14:anchorId="59C4731C" wp14:editId="79FCFC0C">
+            <wp:extent cx="5943600" cy="3350260"/>
+            <wp:effectExtent l="0" t="0" r="0" b="2540"/>
+            <wp:docPr id="11" name="Picture 11"/>
+            <wp:cNvGraphicFramePr>
+              <a:graphicFrameLocks xmlns:a="http://schemas.openxmlformats.org/drawingml/2006/main" noChangeAspect="1"/>
+            </wp:cNvGraphicFramePr>
+            <a:graphic xmlns:a="http://schemas.openxmlformats.org/drawingml/2006/main">
+              <a:graphicData uri="http://schemas.openxmlformats.org/drawingml/2006/picture">
+                <pic:pic xmlns:pic="http://schemas.openxmlformats.org/drawingml/2006/picture">
+                  <pic:nvPicPr>
+                    <pic:cNvPr id="1" name=""/>
+                    <pic:cNvPicPr/>
+                  </pic:nvPicPr>
+                  <pic:blipFill>
+                    <a:blip r:embed="rId14"/>
+                    <a:stretch>
+                      <a:fillRect/>
+                    </a:stretch>
+                  </pic:blipFill>
+                  <pic:spPr>
+                    <a:xfrm>
+                      <a:off x="0" y="0"/>
+                      <a:ext cx="5943600" cy="3350260"/>
                     </a:xfrm>
                     <a:prstGeom prst="rect">
                       <a:avLst/>

</xml_diff>